<commit_message>
Update Servlets Day2 docs.
</commit_message>
<xml_diff>
--- a/Servlets/Day2/Docs/Workshop 2 - ServletFilters.docx
+++ b/Servlets/Day2/Docs/Workshop 2 - ServletFilters.docx
@@ -334,105 +334,306 @@
         <w:rPr>
           <w:lang w:val="en-US"/>
         </w:rPr>
-        <w:t>Complete the filter with code so that you can log in a file the name of your headers together with their values</w:t>
-      </w:r>
-    </w:p>
-    <w:p>
-      <w:pPr>
-        <w:ind w:left="708"/>
-        <w:rPr>
-          <w:lang w:val="en-US"/>
-        </w:rPr>
-      </w:pPr>
-      <w:r>
-        <w:rPr>
-          <w:lang w:val="en-US"/>
-        </w:rPr>
-        <w:t xml:space="preserve">For logging you will use the class </w:t>
-      </w:r>
-      <w:r>
-        <w:rPr>
-          <w:lang w:val="en-US"/>
-        </w:rPr>
-        <w:t>LogFileWriter</w:t>
-      </w:r>
-      <w:r>
-        <w:rPr>
-          <w:lang w:val="en-US"/>
-        </w:rPr>
-        <w:t xml:space="preserve"> </w:t>
-      </w:r>
-      <w:r>
-        <w:rPr>
-          <w:lang w:val="en-US"/>
-        </w:rPr>
-        <w:t xml:space="preserve">and </w:t>
-      </w:r>
-      <w:r>
-        <w:rPr>
-          <w:lang w:val="en-US"/>
-        </w:rPr>
-        <w:t>met</w:t>
-      </w:r>
-      <w:r>
-        <w:rPr>
-          <w:lang w:val="en-US"/>
-        </w:rPr>
-        <w:t>hod</w:t>
-      </w:r>
-      <w:r>
-        <w:rPr>
-          <w:lang w:val="en-US"/>
-        </w:rPr>
-        <w:t xml:space="preserve"> logHeader</w:t>
-      </w:r>
-      <w:r>
-        <w:rPr>
-          <w:lang w:val="en-US"/>
-        </w:rPr>
-        <w:t xml:space="preserve">. </w:t>
-      </w:r>
-      <w:r>
-        <w:rPr>
-          <w:lang w:val="en-US"/>
-        </w:rPr>
-        <w:t xml:space="preserve">The log file will be created in </w:t>
-      </w:r>
-      <w:r>
-        <w:rPr>
-          <w:b/>
-          <w:lang w:val="en-US"/>
-        </w:rPr>
-        <w:t>/usr/local/tomcat/conf</w:t>
-      </w:r>
-      <w:r>
-        <w:rPr>
-          <w:b/>
-          <w:lang w:val="en-US"/>
-        </w:rPr>
-        <w:t>/logs/</w:t>
-      </w:r>
-      <w:r>
-        <w:rPr>
-          <w:b/>
-          <w:lang w:val="en-US"/>
-        </w:rPr>
-        <w:t>header.log</w:t>
-      </w:r>
-      <w:r>
-        <w:rPr>
-          <w:b/>
-          <w:lang w:val="en-US"/>
-        </w:rPr>
-        <w:t xml:space="preserve"> </w:t>
+        <w:t xml:space="preserve">Complete the </w:t>
+      </w:r>
+      <w:r>
+        <w:rPr>
+          <w:lang w:val="en-US"/>
+        </w:rPr>
+        <w:t>doF</w:t>
+      </w:r>
+      <w:r>
+        <w:rPr>
+          <w:lang w:val="en-US"/>
+        </w:rPr>
+        <w:t>ilter</w:t>
+      </w:r>
+      <w:r>
+        <w:rPr>
+          <w:lang w:val="en-US"/>
+        </w:rPr>
+        <w:t>() method</w:t>
+      </w:r>
+      <w:r>
+        <w:rPr>
+          <w:lang w:val="en-US"/>
+        </w:rPr>
+        <w:t xml:space="preserve"> with code so that you can log in a file the name of your headers together with their values</w:t>
+      </w:r>
+      <w:r>
+        <w:rPr>
+          <w:lang w:val="en-US"/>
+        </w:rPr>
+        <w:t>.</w:t>
       </w:r>
       <w:bookmarkStart w:id="0" w:name="_GoBack"/>
       <w:bookmarkEnd w:id="0"/>
-      <w:r>
-        <w:rPr>
-          <w:lang w:val="en-US"/>
-        </w:rPr>
-        <w:t>in the tomcat container.</w:t>
+    </w:p>
+    <w:p>
+      <w:pPr>
+        <w:ind w:left="708"/>
+        <w:rPr>
+          <w:lang w:val="en-US"/>
+        </w:rPr>
+      </w:pPr>
+      <w:r>
+        <w:rPr>
+          <w:lang w:val="en-US"/>
+        </w:rPr>
+        <w:t xml:space="preserve">For logging you will use the class </w:t>
+      </w:r>
+      <w:r>
+        <w:rPr>
+          <w:lang w:val="en-US"/>
+        </w:rPr>
+        <w:t>LogFileWriter</w:t>
+      </w:r>
+      <w:r>
+        <w:rPr>
+          <w:lang w:val="en-US"/>
+        </w:rPr>
+        <w:t>.java</w:t>
+      </w:r>
+      <w:r>
+        <w:rPr>
+          <w:lang w:val="en-US"/>
+        </w:rPr>
+        <w:t xml:space="preserve"> </w:t>
+      </w:r>
+      <w:r>
+        <w:rPr>
+          <w:lang w:val="en-US"/>
+        </w:rPr>
+        <w:t xml:space="preserve">and </w:t>
+      </w:r>
+      <w:r>
+        <w:rPr>
+          <w:lang w:val="en-US"/>
+        </w:rPr>
+        <w:t>met</w:t>
+      </w:r>
+      <w:r>
+        <w:rPr>
+          <w:lang w:val="en-US"/>
+        </w:rPr>
+        <w:t>hod</w:t>
+      </w:r>
+      <w:r>
+        <w:rPr>
+          <w:lang w:val="en-US"/>
+        </w:rPr>
+        <w:t xml:space="preserve"> logHeader</w:t>
+      </w:r>
+      <w:r>
+        <w:rPr>
+          <w:b/>
+          <w:color w:val="00B050"/>
+          <w:lang w:val="en-US"/>
+        </w:rPr>
+        <w:t>(</w:t>
+      </w:r>
+      <w:r>
+        <w:rPr>
+          <w:b/>
+          <w:color w:val="00B050"/>
+          <w:lang w:val="en-US"/>
+        </w:rPr>
+        <w:t>“some_header”</w:t>
+      </w:r>
+      <w:r>
+        <w:rPr>
+          <w:lang w:val="en-US"/>
+        </w:rPr>
+        <w:t xml:space="preserve">, </w:t>
+      </w:r>
+      <w:r>
+        <w:rPr>
+          <w:b/>
+          <w:color w:val="00B050"/>
+          <w:lang w:val="en-US"/>
+        </w:rPr>
+        <w:t>“some_value”</w:t>
+      </w:r>
+      <w:r>
+        <w:rPr>
+          <w:b/>
+          <w:color w:val="00B050"/>
+          <w:lang w:val="en-US"/>
+        </w:rPr>
+        <w:t>)</w:t>
+      </w:r>
+      <w:r>
+        <w:rPr>
+          <w:b/>
+          <w:color w:val="00B050"/>
+          <w:lang w:val="en-US"/>
+        </w:rPr>
+        <w:t>.</w:t>
+      </w:r>
+      <w:r>
+        <w:rPr>
+          <w:lang w:val="en-US"/>
+        </w:rPr>
+        <w:t xml:space="preserve"> </w:t>
+      </w:r>
+    </w:p>
+    <w:p>
+      <w:pPr>
+        <w:ind w:left="708"/>
+        <w:rPr>
+          <w:lang w:val="en-US"/>
+        </w:rPr>
+      </w:pPr>
+      <w:r>
+        <w:rPr>
+          <w:lang w:val="en-US"/>
+        </w:rPr>
+        <w:t>Create an empty file</w:t>
+      </w:r>
+      <w:r>
+        <w:rPr>
+          <w:lang w:val="en-US"/>
+        </w:rPr>
+        <w:t xml:space="preserve"> named </w:t>
+      </w:r>
+      <w:r>
+        <w:rPr>
+          <w:b/>
+          <w:lang w:val="en-US"/>
+        </w:rPr>
+        <w:t>headers.log</w:t>
+      </w:r>
+      <w:r>
+        <w:rPr>
+          <w:lang w:val="en-US"/>
+        </w:rPr>
+        <w:t xml:space="preserve"> on your file system </w:t>
+      </w:r>
+      <w:r>
+        <w:rPr>
+          <w:lang w:val="en-US"/>
+        </w:rPr>
+        <w:t xml:space="preserve">to this path: </w:t>
+      </w:r>
+      <w:r>
+        <w:rPr>
+          <w:b/>
+          <w:color w:val="00B050"/>
+          <w:lang w:val="en-US"/>
+        </w:rPr>
+        <w:t>&lt;M2_HOME&gt;</w:t>
+      </w:r>
+      <w:r>
+        <w:rPr>
+          <w:b/>
+          <w:lang w:val="en-US"/>
+        </w:rPr>
+        <w:t>/logs</w:t>
+      </w:r>
+      <w:r>
+        <w:rPr>
+          <w:b/>
+          <w:lang w:val="en-US"/>
+        </w:rPr>
+        <w:t>/</w:t>
+      </w:r>
+      <w:r>
+        <w:rPr>
+          <w:b/>
+          <w:lang w:val="en-US"/>
+        </w:rPr>
+        <w:t>header</w:t>
+      </w:r>
+      <w:r>
+        <w:rPr>
+          <w:b/>
+          <w:lang w:val="en-US"/>
+        </w:rPr>
+        <w:t>s</w:t>
+      </w:r>
+      <w:r>
+        <w:rPr>
+          <w:b/>
+          <w:lang w:val="en-US"/>
+        </w:rPr>
+        <w:t>.log</w:t>
+      </w:r>
+      <w:r>
+        <w:rPr>
+          <w:lang w:val="en-US"/>
+        </w:rPr>
+        <w:t>.</w:t>
+      </w:r>
+    </w:p>
+    <w:p>
+      <w:pPr>
+        <w:pStyle w:val="ListParagraph"/>
+        <w:numPr>
+          <w:ilvl w:val="0"/>
+          <w:numId w:val="1"/>
+        </w:numPr>
+        <w:rPr>
+          <w:lang w:val="en-US"/>
+        </w:rPr>
+      </w:pPr>
+      <w:r>
+        <w:rPr>
+          <w:lang w:val="en-US"/>
+        </w:rPr>
+        <w:t xml:space="preserve">Go to </w:t>
+      </w:r>
+      <w:hyperlink r:id="rId5" w:history="1">
+        <w:r>
+          <w:rPr>
+            <w:rStyle w:val="Hyperlink"/>
+            <w:lang w:val="en-US"/>
+          </w:rPr>
+          <w:t>http://localhost:8080/servlet-app</w:t>
+        </w:r>
+      </w:hyperlink>
+      <w:r>
+        <w:rPr>
+          <w:lang w:val="en-US"/>
+        </w:rPr>
+        <w:t xml:space="preserve"> from your browser.</w:t>
+      </w:r>
+    </w:p>
+    <w:p>
+      <w:pPr>
+        <w:rPr>
+          <w:lang w:val="en-US"/>
+        </w:rPr>
+      </w:pPr>
+    </w:p>
+    <w:p>
+      <w:pPr>
+        <w:pStyle w:val="ListParagraph"/>
+        <w:numPr>
+          <w:ilvl w:val="0"/>
+          <w:numId w:val="1"/>
+        </w:numPr>
+        <w:rPr>
+          <w:lang w:val="en-US"/>
+        </w:rPr>
+      </w:pPr>
+      <w:r>
+        <w:rPr>
+          <w:lang w:val="en-US"/>
+        </w:rPr>
+        <w:t xml:space="preserve">Check the content of </w:t>
+      </w:r>
+      <w:r>
+        <w:rPr>
+          <w:b/>
+          <w:lang w:val="en-US"/>
+        </w:rPr>
+        <w:t>headers.log</w:t>
+      </w:r>
+      <w:r>
+        <w:rPr>
+          <w:lang w:val="en-US"/>
+        </w:rPr>
+        <w:t xml:space="preserve"> file.</w:t>
       </w:r>
     </w:p>
     <w:p>

</xml_diff>